<commit_message>
fix lab1 and lab2
</commit_message>
<xml_diff>
--- a/code/01_Tasks/Docs/initial/RequirementsTasks_v1.0.docx
+++ b/code/01_Tasks/Docs/initial/RequirementsTasks_v1.0.docx
@@ -75,19 +75,207 @@
         <w:rPr>
           <w:rFonts w:cstheme="minorHAnsi"/>
         </w:rPr>
-        <w:t xml:space="preserve">Aplicatia gestioneaza task-urile unei persoane active. Informatiile sunt preluate dintr-un fisier binar sau text. </w:t>
-      </w:r>
-      <w:r>
-        <w:rPr>
-          <w:rFonts w:cstheme="minorHAnsi"/>
-        </w:rPr>
-        <w:t>Functionalitatile aplicatiei sunt</w:t>
+        <w:t xml:space="preserve">Aplicatia </w:t>
+      </w:r>
+      <w:proofErr w:type="spellStart"/>
+      <w:r>
+        <w:rPr>
+          <w:rFonts w:cstheme="minorHAnsi"/>
+        </w:rPr>
+        <w:t>gestioneaza</w:t>
+      </w:r>
+      <w:proofErr w:type="spellEnd"/>
+      <w:r>
+        <w:rPr>
+          <w:rFonts w:cstheme="minorHAnsi"/>
+        </w:rPr>
+        <w:t xml:space="preserve"> task-urile </w:t>
+      </w:r>
+      <w:proofErr w:type="spellStart"/>
+      <w:r>
+        <w:rPr>
+          <w:rFonts w:cstheme="minorHAnsi"/>
+        </w:rPr>
+        <w:t>unei</w:t>
+      </w:r>
+      <w:proofErr w:type="spellEnd"/>
+      <w:r>
+        <w:rPr>
+          <w:rFonts w:cstheme="minorHAnsi"/>
+        </w:rPr>
+        <w:t xml:space="preserve"> </w:t>
+      </w:r>
+      <w:proofErr w:type="spellStart"/>
+      <w:r>
+        <w:rPr>
+          <w:rFonts w:cstheme="minorHAnsi"/>
+        </w:rPr>
+        <w:t>persoane</w:t>
+      </w:r>
+      <w:proofErr w:type="spellEnd"/>
+      <w:r>
+        <w:rPr>
+          <w:rFonts w:cstheme="minorHAnsi"/>
+        </w:rPr>
+        <w:t xml:space="preserve"> active. Informatiile sunt </w:t>
+      </w:r>
+      <w:proofErr w:type="spellStart"/>
+      <w:r>
+        <w:rPr>
+          <w:rFonts w:cstheme="minorHAnsi"/>
+        </w:rPr>
+        <w:t>preluate</w:t>
+      </w:r>
+      <w:proofErr w:type="spellEnd"/>
+      <w:r>
+        <w:rPr>
+          <w:rFonts w:cstheme="minorHAnsi"/>
+        </w:rPr>
+        <w:t xml:space="preserve"> </w:t>
+      </w:r>
+      <w:proofErr w:type="spellStart"/>
+      <w:r>
+        <w:rPr>
+          <w:rFonts w:cstheme="minorHAnsi"/>
+        </w:rPr>
+        <w:t>dintr</w:t>
+      </w:r>
+      <w:proofErr w:type="spellEnd"/>
+      <w:r>
+        <w:rPr>
+          <w:rFonts w:cstheme="minorHAnsi"/>
+        </w:rPr>
+        <w:t xml:space="preserve">-un fisier </w:t>
+      </w:r>
+      <w:proofErr w:type="spellStart"/>
+      <w:r>
+        <w:rPr>
+          <w:rFonts w:cstheme="minorHAnsi"/>
+        </w:rPr>
+        <w:t>binar</w:t>
+      </w:r>
+      <w:proofErr w:type="spellEnd"/>
+      <w:r>
+        <w:rPr>
+          <w:rFonts w:cstheme="minorHAnsi"/>
+        </w:rPr>
+        <w:t xml:space="preserve"> </w:t>
+      </w:r>
+      <w:proofErr w:type="spellStart"/>
+      <w:r>
+        <w:rPr>
+          <w:rFonts w:cstheme="minorHAnsi"/>
+        </w:rPr>
+        <w:t>sau</w:t>
+      </w:r>
+      <w:proofErr w:type="spellEnd"/>
+      <w:r>
+        <w:rPr>
+          <w:rFonts w:cstheme="minorHAnsi"/>
+        </w:rPr>
+        <w:t xml:space="preserve"> text. </w:t>
+      </w:r>
+      <w:proofErr w:type="spellStart"/>
+      <w:r>
+        <w:rPr>
+          <w:rFonts w:cstheme="minorHAnsi"/>
+        </w:rPr>
+        <w:t>Programul</w:t>
+      </w:r>
+      <w:proofErr w:type="spellEnd"/>
+      <w:r>
+        <w:rPr>
+          <w:rFonts w:cstheme="minorHAnsi"/>
+        </w:rPr>
+        <w:t xml:space="preserve"> </w:t>
+      </w:r>
+      <w:proofErr w:type="spellStart"/>
+      <w:r>
+        <w:rPr>
+          <w:rFonts w:cstheme="minorHAnsi"/>
+        </w:rPr>
+        <w:t>va</w:t>
+      </w:r>
+      <w:proofErr w:type="spellEnd"/>
+      <w:r>
+        <w:rPr>
+          <w:rFonts w:cstheme="minorHAnsi"/>
+        </w:rPr>
+        <w:t xml:space="preserve"> fi </w:t>
+      </w:r>
+      <w:proofErr w:type="spellStart"/>
+      <w:r>
+        <w:rPr>
+          <w:rFonts w:cstheme="minorHAnsi"/>
+        </w:rPr>
+        <w:t>unul</w:t>
+      </w:r>
+      <w:proofErr w:type="spellEnd"/>
+      <w:r>
+        <w:rPr>
+          <w:rFonts w:cstheme="minorHAnsi"/>
+        </w:rPr>
+        <w:t xml:space="preserve"> de tip desktop, in </w:t>
+      </w:r>
+      <w:proofErr w:type="spellStart"/>
+      <w:r>
+        <w:rPr>
+          <w:rFonts w:cstheme="minorHAnsi"/>
+        </w:rPr>
+        <w:t>limbajul</w:t>
+      </w:r>
+      <w:proofErr w:type="spellEnd"/>
+      <w:r>
+        <w:rPr>
+          <w:rFonts w:cstheme="minorHAnsi"/>
+        </w:rPr>
+        <w:t xml:space="preserve"> de </w:t>
+      </w:r>
+      <w:proofErr w:type="spellStart"/>
+      <w:r>
+        <w:rPr>
+          <w:rFonts w:cstheme="minorHAnsi"/>
+        </w:rPr>
+        <w:t>programare</w:t>
+      </w:r>
+      <w:proofErr w:type="spellEnd"/>
+      <w:r>
+        <w:rPr>
+          <w:rFonts w:cstheme="minorHAnsi"/>
+        </w:rPr>
+        <w:t xml:space="preserve"> Java. </w:t>
+      </w:r>
+      <w:r>
+        <w:rPr>
+          <w:rFonts w:cstheme="minorHAnsi"/>
+        </w:rPr>
+        <w:t xml:space="preserve">Functionalitatile </w:t>
+      </w:r>
+      <w:proofErr w:type="spellStart"/>
+      <w:r>
+        <w:rPr>
+          <w:rFonts w:cstheme="minorHAnsi"/>
+        </w:rPr>
+        <w:t>aplicatiei</w:t>
+      </w:r>
+      <w:proofErr w:type="spellEnd"/>
+      <w:r>
+        <w:rPr>
+          <w:rFonts w:cstheme="minorHAnsi"/>
+        </w:rPr>
+        <w:t xml:space="preserve"> sunt</w:t>
       </w:r>
       <w:r>
         <w:rPr>
           <w:rFonts w:cstheme="minorHAnsi"/>
         </w:rPr>
         <w:t>:</w:t>
+      </w:r>
+      <w:r>
+        <w:rPr>
+          <w:rFonts w:cstheme="minorHAnsi"/>
+        </w:rPr>
+        <w:br/>
       </w:r>
     </w:p>
     <w:p>
@@ -119,6 +307,7 @@
         </w:rPr>
         <w:t xml:space="preserve"> </w:t>
       </w:r>
+      <w:proofErr w:type="spellStart"/>
       <w:r>
         <w:rPr>
           <w:rFonts w:cstheme="minorHAnsi"/>
@@ -131,12 +320,14 @@
         </w:rPr>
         <w:t>daugarea</w:t>
       </w:r>
+      <w:proofErr w:type="spellEnd"/>
       <w:r>
         <w:rPr>
           <w:rFonts w:cstheme="minorHAnsi"/>
         </w:rPr>
         <w:t xml:space="preserve"> </w:t>
       </w:r>
+      <w:proofErr w:type="spellStart"/>
       <w:r>
         <w:rPr>
           <w:rFonts w:cstheme="minorHAnsi"/>
@@ -149,6 +340,7 @@
         </w:rPr>
         <w:t>ui</w:t>
       </w:r>
+      <w:proofErr w:type="spellEnd"/>
       <w:r>
         <w:rPr>
           <w:rFonts w:cstheme="minorHAnsi"/>
@@ -165,43 +357,125 @@
         <w:rPr>
           <w:rFonts w:cstheme="minorHAnsi"/>
         </w:rPr>
-        <w:t xml:space="preserve"> nou cu </w:t>
-      </w:r>
+        <w:t xml:space="preserve"> </w:t>
+      </w:r>
+      <w:proofErr w:type="gramStart"/>
+      <w:r>
+        <w:rPr>
+          <w:rFonts w:cstheme="minorHAnsi"/>
+        </w:rPr>
+        <w:t>nou</w:t>
+      </w:r>
+      <w:proofErr w:type="gramEnd"/>
+      <w:r>
+        <w:rPr>
+          <w:rFonts w:cstheme="minorHAnsi"/>
+        </w:rPr>
+        <w:t xml:space="preserve"> cu </w:t>
+      </w:r>
+      <w:proofErr w:type="spellStart"/>
       <w:r>
         <w:rPr>
           <w:rFonts w:cstheme="minorHAnsi"/>
         </w:rPr>
         <w:t>detaliile</w:t>
       </w:r>
+      <w:proofErr w:type="spellEnd"/>
       <w:r>
         <w:rPr>
           <w:rFonts w:cstheme="minorHAnsi"/>
         </w:rPr>
         <w:t xml:space="preserve">: </w:t>
       </w:r>
-      <w:r>
-        <w:rPr>
-          <w:rFonts w:cstheme="minorHAnsi"/>
-        </w:rPr>
-        <w:t xml:space="preserve">descrierea, data </w:t>
-      </w:r>
-      <w:r>
-        <w:rPr>
-          <w:rFonts w:cstheme="minorHAnsi"/>
-        </w:rPr>
-        <w:t xml:space="preserve">si ora </w:t>
-      </w:r>
-      <w:r>
-        <w:rPr>
-          <w:rFonts w:cstheme="minorHAnsi"/>
-        </w:rPr>
-        <w:t xml:space="preserve">de inceput, data </w:t>
-      </w:r>
-      <w:r>
-        <w:rPr>
-          <w:rFonts w:cstheme="minorHAnsi"/>
-        </w:rPr>
-        <w:t xml:space="preserve">si ora </w:t>
+      <w:proofErr w:type="spellStart"/>
+      <w:r>
+        <w:rPr>
+          <w:rFonts w:cstheme="minorHAnsi"/>
+        </w:rPr>
+        <w:t>descrierea</w:t>
+      </w:r>
+      <w:proofErr w:type="spellEnd"/>
+      <w:r>
+        <w:rPr>
+          <w:rFonts w:cstheme="minorHAnsi"/>
+        </w:rPr>
+        <w:t xml:space="preserve">, data </w:t>
+      </w:r>
+      <w:proofErr w:type="spellStart"/>
+      <w:r>
+        <w:rPr>
+          <w:rFonts w:cstheme="minorHAnsi"/>
+        </w:rPr>
+        <w:t>si</w:t>
+      </w:r>
+      <w:proofErr w:type="spellEnd"/>
+      <w:r>
+        <w:rPr>
+          <w:rFonts w:cstheme="minorHAnsi"/>
+        </w:rPr>
+        <w:t xml:space="preserve"> </w:t>
+      </w:r>
+      <w:proofErr w:type="spellStart"/>
+      <w:r>
+        <w:rPr>
+          <w:rFonts w:cstheme="minorHAnsi"/>
+        </w:rPr>
+        <w:t>ora</w:t>
+      </w:r>
+      <w:proofErr w:type="spellEnd"/>
+      <w:r>
+        <w:rPr>
+          <w:rFonts w:cstheme="minorHAnsi"/>
+        </w:rPr>
+        <w:t xml:space="preserve"> </w:t>
+      </w:r>
+      <w:r>
+        <w:rPr>
+          <w:rFonts w:cstheme="minorHAnsi"/>
+        </w:rPr>
+        <w:t xml:space="preserve">de </w:t>
+      </w:r>
+      <w:proofErr w:type="spellStart"/>
+      <w:r>
+        <w:rPr>
+          <w:rFonts w:cstheme="minorHAnsi"/>
+        </w:rPr>
+        <w:t>inceput</w:t>
+      </w:r>
+      <w:proofErr w:type="spellEnd"/>
+      <w:r>
+        <w:rPr>
+          <w:rFonts w:cstheme="minorHAnsi"/>
+        </w:rPr>
+        <w:t xml:space="preserve">, data </w:t>
+      </w:r>
+      <w:proofErr w:type="spellStart"/>
+      <w:r>
+        <w:rPr>
+          <w:rFonts w:cstheme="minorHAnsi"/>
+        </w:rPr>
+        <w:t>si</w:t>
+      </w:r>
+      <w:proofErr w:type="spellEnd"/>
+      <w:r>
+        <w:rPr>
+          <w:rFonts w:cstheme="minorHAnsi"/>
+        </w:rPr>
+        <w:t xml:space="preserve"> </w:t>
+      </w:r>
+      <w:proofErr w:type="spellStart"/>
+      <w:r>
+        <w:rPr>
+          <w:rFonts w:cstheme="minorHAnsi"/>
+        </w:rPr>
+        <w:t>ora</w:t>
+      </w:r>
+      <w:proofErr w:type="spellEnd"/>
+      <w:r>
+        <w:rPr>
+          <w:rFonts w:cstheme="minorHAnsi"/>
+        </w:rPr>
+        <w:t xml:space="preserve"> </w:t>
       </w:r>
       <w:r>
         <w:rPr>
@@ -219,14 +493,44 @@
         <w:rPr>
           <w:rFonts w:cstheme="minorHAnsi"/>
         </w:rPr>
-        <w:t>task-ul este</w:t>
-      </w:r>
-      <w:r>
-        <w:rPr>
-          <w:rFonts w:cstheme="minorHAnsi"/>
-        </w:rPr>
-        <w:t xml:space="preserve"> repetitiv</w:t>
-      </w:r>
+        <w:t>task-</w:t>
+      </w:r>
+      <w:proofErr w:type="spellStart"/>
+      <w:r>
+        <w:rPr>
+          <w:rFonts w:cstheme="minorHAnsi"/>
+        </w:rPr>
+        <w:t>ul</w:t>
+      </w:r>
+      <w:proofErr w:type="spellEnd"/>
+      <w:r>
+        <w:rPr>
+          <w:rFonts w:cstheme="minorHAnsi"/>
+        </w:rPr>
+        <w:t xml:space="preserve"> </w:t>
+      </w:r>
+      <w:proofErr w:type="spellStart"/>
+      <w:r>
+        <w:rPr>
+          <w:rFonts w:cstheme="minorHAnsi"/>
+        </w:rPr>
+        <w:t>este</w:t>
+      </w:r>
+      <w:proofErr w:type="spellEnd"/>
+      <w:r>
+        <w:rPr>
+          <w:rFonts w:cstheme="minorHAnsi"/>
+        </w:rPr>
+        <w:t xml:space="preserve"> </w:t>
+      </w:r>
+      <w:proofErr w:type="spellStart"/>
+      <w:r>
+        <w:rPr>
+          <w:rFonts w:cstheme="minorHAnsi"/>
+        </w:rPr>
+        <w:t>repetitiv</w:t>
+      </w:r>
+      <w:proofErr w:type="spellEnd"/>
       <w:r>
         <w:rPr>
           <w:rFonts w:cstheme="minorHAnsi"/>
@@ -239,11 +543,19 @@
         </w:rPr>
         <w:t xml:space="preserve"> </w:t>
       </w:r>
-      <w:r>
-        <w:rPr>
-          <w:rFonts w:cstheme="minorHAnsi"/>
-        </w:rPr>
-        <w:t xml:space="preserve">atunci se </w:t>
+      <w:proofErr w:type="spellStart"/>
+      <w:r>
+        <w:rPr>
+          <w:rFonts w:cstheme="minorHAnsi"/>
+        </w:rPr>
+        <w:t>atunci</w:t>
+      </w:r>
+      <w:proofErr w:type="spellEnd"/>
+      <w:r>
+        <w:rPr>
+          <w:rFonts w:cstheme="minorHAnsi"/>
+        </w:rPr>
+        <w:t xml:space="preserve"> se </w:t>
       </w:r>
       <w:r>
         <w:rPr>
@@ -255,43 +567,159 @@
         <w:rPr>
           <w:rFonts w:cstheme="minorHAnsi"/>
         </w:rPr>
-        <w:t xml:space="preserve"> intervalul </w:t>
-      </w:r>
-      <w:r>
-        <w:rPr>
-          <w:rFonts w:cstheme="minorHAnsi"/>
-        </w:rPr>
-        <w:t xml:space="preserve">de timp la care se va repeta, </w:t>
-      </w:r>
-      <w:r>
-        <w:rPr>
-          <w:rFonts w:cstheme="minorHAnsi"/>
-        </w:rPr>
-        <w:t xml:space="preserve">dat </w:t>
-      </w:r>
-      <w:r>
-        <w:rPr>
-          <w:rFonts w:cstheme="minorHAnsi"/>
-        </w:rPr>
-        <w:t xml:space="preserve">ca numar de ore si minute. Task-ul </w:t>
-      </w:r>
-      <w:r>
-        <w:rPr>
-          <w:rFonts w:cstheme="minorHAnsi"/>
-        </w:rPr>
-        <w:t xml:space="preserve">poate fi </w:t>
-      </w:r>
+        <w:t xml:space="preserve"> </w:t>
+      </w:r>
+      <w:proofErr w:type="spellStart"/>
+      <w:r>
+        <w:rPr>
+          <w:rFonts w:cstheme="minorHAnsi"/>
+        </w:rPr>
+        <w:t>intervalul</w:t>
+      </w:r>
+      <w:proofErr w:type="spellEnd"/>
+      <w:r>
+        <w:rPr>
+          <w:rFonts w:cstheme="minorHAnsi"/>
+        </w:rPr>
+        <w:t xml:space="preserve"> </w:t>
+      </w:r>
+      <w:r>
+        <w:rPr>
+          <w:rFonts w:cstheme="minorHAnsi"/>
+        </w:rPr>
+        <w:t xml:space="preserve">de </w:t>
+      </w:r>
+      <w:proofErr w:type="spellStart"/>
+      <w:r>
+        <w:rPr>
+          <w:rFonts w:cstheme="minorHAnsi"/>
+        </w:rPr>
+        <w:t>timp</w:t>
+      </w:r>
+      <w:proofErr w:type="spellEnd"/>
+      <w:r>
+        <w:rPr>
+          <w:rFonts w:cstheme="minorHAnsi"/>
+        </w:rPr>
+        <w:t xml:space="preserve"> la care se </w:t>
+      </w:r>
+      <w:proofErr w:type="spellStart"/>
+      <w:r>
+        <w:rPr>
+          <w:rFonts w:cstheme="minorHAnsi"/>
+        </w:rPr>
+        <w:t>va</w:t>
+      </w:r>
+      <w:proofErr w:type="spellEnd"/>
+      <w:r>
+        <w:rPr>
+          <w:rFonts w:cstheme="minorHAnsi"/>
+        </w:rPr>
+        <w:t xml:space="preserve"> </w:t>
+      </w:r>
+      <w:proofErr w:type="spellStart"/>
+      <w:r>
+        <w:rPr>
+          <w:rFonts w:cstheme="minorHAnsi"/>
+        </w:rPr>
+        <w:t>repeta</w:t>
+      </w:r>
+      <w:proofErr w:type="spellEnd"/>
+      <w:r>
+        <w:rPr>
+          <w:rFonts w:cstheme="minorHAnsi"/>
+        </w:rPr>
+        <w:t xml:space="preserve">, </w:t>
+      </w:r>
+      <w:proofErr w:type="spellStart"/>
+      <w:r>
+        <w:rPr>
+          <w:rFonts w:cstheme="minorHAnsi"/>
+        </w:rPr>
+        <w:t>dat</w:t>
+      </w:r>
+      <w:proofErr w:type="spellEnd"/>
+      <w:r>
+        <w:rPr>
+          <w:rFonts w:cstheme="minorHAnsi"/>
+        </w:rPr>
+        <w:t xml:space="preserve"> </w:t>
+      </w:r>
+      <w:r>
+        <w:rPr>
+          <w:rFonts w:cstheme="minorHAnsi"/>
+        </w:rPr>
+        <w:t xml:space="preserve">ca numar de ore </w:t>
+      </w:r>
+      <w:proofErr w:type="spellStart"/>
+      <w:r>
+        <w:rPr>
+          <w:rFonts w:cstheme="minorHAnsi"/>
+        </w:rPr>
+        <w:t>si</w:t>
+      </w:r>
+      <w:proofErr w:type="spellEnd"/>
+      <w:r>
+        <w:rPr>
+          <w:rFonts w:cstheme="minorHAnsi"/>
+        </w:rPr>
+        <w:t xml:space="preserve"> minute. Task-</w:t>
+      </w:r>
+      <w:proofErr w:type="spellStart"/>
+      <w:r>
+        <w:rPr>
+          <w:rFonts w:cstheme="minorHAnsi"/>
+        </w:rPr>
+        <w:t>ul</w:t>
+      </w:r>
+      <w:proofErr w:type="spellEnd"/>
+      <w:r>
+        <w:rPr>
+          <w:rFonts w:cstheme="minorHAnsi"/>
+        </w:rPr>
+        <w:t xml:space="preserve"> </w:t>
+      </w:r>
+      <w:proofErr w:type="spellStart"/>
+      <w:r>
+        <w:rPr>
+          <w:rFonts w:cstheme="minorHAnsi"/>
+        </w:rPr>
+        <w:t>poate</w:t>
+      </w:r>
+      <w:proofErr w:type="spellEnd"/>
+      <w:r>
+        <w:rPr>
+          <w:rFonts w:cstheme="minorHAnsi"/>
+        </w:rPr>
+        <w:t xml:space="preserve"> fi </w:t>
+      </w:r>
+      <w:proofErr w:type="spellStart"/>
       <w:r>
         <w:rPr>
           <w:rFonts w:cstheme="minorHAnsi"/>
         </w:rPr>
         <w:t>activ</w:t>
       </w:r>
-      <w:r>
-        <w:rPr>
-          <w:rFonts w:cstheme="minorHAnsi"/>
-        </w:rPr>
-        <w:t xml:space="preserve"> sau nu</w:t>
+      <w:proofErr w:type="spellEnd"/>
+      <w:r>
+        <w:rPr>
+          <w:rFonts w:cstheme="minorHAnsi"/>
+        </w:rPr>
+        <w:t xml:space="preserve"> </w:t>
+      </w:r>
+      <w:proofErr w:type="spellStart"/>
+      <w:r>
+        <w:rPr>
+          <w:rFonts w:cstheme="minorHAnsi"/>
+        </w:rPr>
+        <w:t>sau</w:t>
+      </w:r>
+      <w:proofErr w:type="spellEnd"/>
+      <w:r>
+        <w:rPr>
+          <w:rFonts w:cstheme="minorHAnsi"/>
+        </w:rPr>
+        <w:t xml:space="preserve"> nu</w:t>
       </w:r>
       <w:r>
         <w:rPr>
@@ -347,35 +775,213 @@
         </w:rPr>
         <w:t xml:space="preserve"> </w:t>
       </w:r>
-      <w:r>
-        <w:rPr>
-          <w:rFonts w:cstheme="minorHAnsi"/>
-        </w:rPr>
-        <w:t xml:space="preserve">Afisarea </w:t>
-      </w:r>
-      <w:r>
-        <w:rPr>
-          <w:rFonts w:cstheme="minorHAnsi"/>
-        </w:rPr>
-        <w:t>task-rilor</w:t>
-      </w:r>
-      <w:r>
-        <w:rPr>
-          <w:rFonts w:cstheme="minorHAnsi"/>
-        </w:rPr>
-        <w:t xml:space="preserve"> planificate intr-o anumita perioada</w:t>
-      </w:r>
-      <w:r>
-        <w:rPr>
-          <w:rFonts w:cstheme="minorHAnsi"/>
-        </w:rPr>
-        <w:t xml:space="preserve"> de timp,</w:t>
-      </w:r>
-      <w:r>
-        <w:rPr>
-          <w:rFonts w:cstheme="minorHAnsi"/>
-        </w:rPr>
-        <w:t xml:space="preserve"> precizata ca data si ora de inceput si data si ora de </w:t>
+      <w:proofErr w:type="spellStart"/>
+      <w:r>
+        <w:rPr>
+          <w:rFonts w:cstheme="minorHAnsi"/>
+        </w:rPr>
+        <w:t>Afisarea</w:t>
+      </w:r>
+      <w:proofErr w:type="spellEnd"/>
+      <w:r>
+        <w:rPr>
+          <w:rFonts w:cstheme="minorHAnsi"/>
+        </w:rPr>
+        <w:t xml:space="preserve"> </w:t>
+      </w:r>
+      <w:r>
+        <w:rPr>
+          <w:rFonts w:cstheme="minorHAnsi"/>
+        </w:rPr>
+        <w:t>task-</w:t>
+      </w:r>
+      <w:proofErr w:type="spellStart"/>
+      <w:r>
+        <w:rPr>
+          <w:rFonts w:cstheme="minorHAnsi"/>
+        </w:rPr>
+        <w:t>rilor</w:t>
+      </w:r>
+      <w:proofErr w:type="spellEnd"/>
+      <w:r>
+        <w:rPr>
+          <w:rFonts w:cstheme="minorHAnsi"/>
+        </w:rPr>
+        <w:t xml:space="preserve"> </w:t>
+      </w:r>
+      <w:proofErr w:type="spellStart"/>
+      <w:r>
+        <w:rPr>
+          <w:rFonts w:cstheme="minorHAnsi"/>
+        </w:rPr>
+        <w:t>planificate</w:t>
+      </w:r>
+      <w:proofErr w:type="spellEnd"/>
+      <w:r>
+        <w:rPr>
+          <w:rFonts w:cstheme="minorHAnsi"/>
+        </w:rPr>
+        <w:t xml:space="preserve"> </w:t>
+      </w:r>
+      <w:proofErr w:type="spellStart"/>
+      <w:r>
+        <w:rPr>
+          <w:rFonts w:cstheme="minorHAnsi"/>
+        </w:rPr>
+        <w:t>intr</w:t>
+      </w:r>
+      <w:proofErr w:type="spellEnd"/>
+      <w:r>
+        <w:rPr>
+          <w:rFonts w:cstheme="minorHAnsi"/>
+        </w:rPr>
+        <w:t xml:space="preserve">-o </w:t>
+      </w:r>
+      <w:proofErr w:type="spellStart"/>
+      <w:r>
+        <w:rPr>
+          <w:rFonts w:cstheme="minorHAnsi"/>
+        </w:rPr>
+        <w:t>anumita</w:t>
+      </w:r>
+      <w:proofErr w:type="spellEnd"/>
+      <w:r>
+        <w:rPr>
+          <w:rFonts w:cstheme="minorHAnsi"/>
+        </w:rPr>
+        <w:t xml:space="preserve"> </w:t>
+      </w:r>
+      <w:proofErr w:type="spellStart"/>
+      <w:r>
+        <w:rPr>
+          <w:rFonts w:cstheme="minorHAnsi"/>
+        </w:rPr>
+        <w:t>perioada</w:t>
+      </w:r>
+      <w:proofErr w:type="spellEnd"/>
+      <w:r>
+        <w:rPr>
+          <w:rFonts w:cstheme="minorHAnsi"/>
+        </w:rPr>
+        <w:t xml:space="preserve"> de </w:t>
+      </w:r>
+      <w:proofErr w:type="spellStart"/>
+      <w:r>
+        <w:rPr>
+          <w:rFonts w:cstheme="minorHAnsi"/>
+        </w:rPr>
+        <w:t>timp</w:t>
+      </w:r>
+      <w:proofErr w:type="spellEnd"/>
+      <w:r>
+        <w:rPr>
+          <w:rFonts w:cstheme="minorHAnsi"/>
+        </w:rPr>
+        <w:t>,</w:t>
+      </w:r>
+      <w:r>
+        <w:rPr>
+          <w:rFonts w:cstheme="minorHAnsi"/>
+        </w:rPr>
+        <w:t xml:space="preserve"> </w:t>
+      </w:r>
+      <w:proofErr w:type="spellStart"/>
+      <w:r>
+        <w:rPr>
+          <w:rFonts w:cstheme="minorHAnsi"/>
+        </w:rPr>
+        <w:t>precizata</w:t>
+      </w:r>
+      <w:proofErr w:type="spellEnd"/>
+      <w:r>
+        <w:rPr>
+          <w:rFonts w:cstheme="minorHAnsi"/>
+        </w:rPr>
+        <w:t xml:space="preserve"> ca data </w:t>
+      </w:r>
+      <w:proofErr w:type="spellStart"/>
+      <w:r>
+        <w:rPr>
+          <w:rFonts w:cstheme="minorHAnsi"/>
+        </w:rPr>
+        <w:t>si</w:t>
+      </w:r>
+      <w:proofErr w:type="spellEnd"/>
+      <w:r>
+        <w:rPr>
+          <w:rFonts w:cstheme="minorHAnsi"/>
+        </w:rPr>
+        <w:t xml:space="preserve"> </w:t>
+      </w:r>
+      <w:proofErr w:type="spellStart"/>
+      <w:r>
+        <w:rPr>
+          <w:rFonts w:cstheme="minorHAnsi"/>
+        </w:rPr>
+        <w:t>ora</w:t>
+      </w:r>
+      <w:proofErr w:type="spellEnd"/>
+      <w:r>
+        <w:rPr>
+          <w:rFonts w:cstheme="minorHAnsi"/>
+        </w:rPr>
+        <w:t xml:space="preserve"> de </w:t>
+      </w:r>
+      <w:proofErr w:type="spellStart"/>
+      <w:r>
+        <w:rPr>
+          <w:rFonts w:cstheme="minorHAnsi"/>
+        </w:rPr>
+        <w:t>inceput</w:t>
+      </w:r>
+      <w:proofErr w:type="spellEnd"/>
+      <w:r>
+        <w:rPr>
+          <w:rFonts w:cstheme="minorHAnsi"/>
+        </w:rPr>
+        <w:t xml:space="preserve"> </w:t>
+      </w:r>
+      <w:proofErr w:type="spellStart"/>
+      <w:r>
+        <w:rPr>
+          <w:rFonts w:cstheme="minorHAnsi"/>
+        </w:rPr>
+        <w:t>si</w:t>
+      </w:r>
+      <w:proofErr w:type="spellEnd"/>
+      <w:r>
+        <w:rPr>
+          <w:rFonts w:cstheme="minorHAnsi"/>
+        </w:rPr>
+        <w:t xml:space="preserve"> data </w:t>
+      </w:r>
+      <w:proofErr w:type="spellStart"/>
+      <w:r>
+        <w:rPr>
+          <w:rFonts w:cstheme="minorHAnsi"/>
+        </w:rPr>
+        <w:t>si</w:t>
+      </w:r>
+      <w:proofErr w:type="spellEnd"/>
+      <w:r>
+        <w:rPr>
+          <w:rFonts w:cstheme="minorHAnsi"/>
+        </w:rPr>
+        <w:t xml:space="preserve"> </w:t>
+      </w:r>
+      <w:proofErr w:type="spellStart"/>
+      <w:r>
+        <w:rPr>
+          <w:rFonts w:cstheme="minorHAnsi"/>
+        </w:rPr>
+        <w:t>ora</w:t>
+      </w:r>
+      <w:proofErr w:type="spellEnd"/>
+      <w:r>
+        <w:rPr>
+          <w:rFonts w:cstheme="minorHAnsi"/>
+        </w:rPr>
+        <w:t xml:space="preserve"> de </w:t>
       </w:r>
       <w:r>
         <w:rPr>
@@ -450,11 +1056,61 @@
         </w:rPr>
         <w:t xml:space="preserve"> </w:t>
       </w:r>
-      <w:r>
-        <w:rPr>
-          <w:rFonts w:cstheme="minorHAnsi"/>
-        </w:rPr>
-        <w:t>Afisarea informatiilor referitoare la un anumit task.</w:t>
+      <w:proofErr w:type="spellStart"/>
+      <w:r>
+        <w:rPr>
+          <w:rFonts w:cstheme="minorHAnsi"/>
+        </w:rPr>
+        <w:t>Afisarea</w:t>
+      </w:r>
+      <w:proofErr w:type="spellEnd"/>
+      <w:r>
+        <w:rPr>
+          <w:rFonts w:cstheme="minorHAnsi"/>
+        </w:rPr>
+        <w:t xml:space="preserve"> </w:t>
+      </w:r>
+      <w:proofErr w:type="spellStart"/>
+      <w:r>
+        <w:rPr>
+          <w:rFonts w:cstheme="minorHAnsi"/>
+        </w:rPr>
+        <w:t>informatiilor</w:t>
+      </w:r>
+      <w:proofErr w:type="spellEnd"/>
+      <w:r>
+        <w:rPr>
+          <w:rFonts w:cstheme="minorHAnsi"/>
+        </w:rPr>
+        <w:t xml:space="preserve"> </w:t>
+      </w:r>
+      <w:proofErr w:type="spellStart"/>
+      <w:r>
+        <w:rPr>
+          <w:rFonts w:cstheme="minorHAnsi"/>
+        </w:rPr>
+        <w:t>referitoare</w:t>
+      </w:r>
+      <w:proofErr w:type="spellEnd"/>
+      <w:r>
+        <w:rPr>
+          <w:rFonts w:cstheme="minorHAnsi"/>
+        </w:rPr>
+        <w:t xml:space="preserve"> la un </w:t>
+      </w:r>
+      <w:proofErr w:type="spellStart"/>
+      <w:r>
+        <w:rPr>
+          <w:rFonts w:cstheme="minorHAnsi"/>
+        </w:rPr>
+        <w:t>anumit</w:t>
+      </w:r>
+      <w:proofErr w:type="spellEnd"/>
+      <w:r>
+        <w:rPr>
+          <w:rFonts w:cstheme="minorHAnsi"/>
+        </w:rPr>
+        <w:t xml:space="preserve"> task.</w:t>
       </w:r>
     </w:p>
     <w:p>
@@ -518,11 +1174,67 @@
         </w:rPr>
         <w:t xml:space="preserve"> </w:t>
       </w:r>
-      <w:r>
-        <w:rPr>
-          <w:rFonts w:cstheme="minorHAnsi"/>
-        </w:rPr>
-        <w:t>Modificarea detaliilor unui task.</w:t>
+      <w:proofErr w:type="spellStart"/>
+      <w:r>
+        <w:rPr>
+          <w:rFonts w:cstheme="minorHAnsi"/>
+        </w:rPr>
+        <w:t>Modificarea</w:t>
+      </w:r>
+      <w:proofErr w:type="spellEnd"/>
+      <w:r>
+        <w:rPr>
+          <w:rFonts w:cstheme="minorHAnsi"/>
+        </w:rPr>
+        <w:t xml:space="preserve"> </w:t>
+      </w:r>
+      <w:proofErr w:type="spellStart"/>
+      <w:r>
+        <w:rPr>
+          <w:rFonts w:cstheme="minorHAnsi"/>
+        </w:rPr>
+        <w:t>tuturor</w:t>
+      </w:r>
+      <w:proofErr w:type="spellEnd"/>
+      <w:r>
+        <w:rPr>
+          <w:rFonts w:cstheme="minorHAnsi"/>
+        </w:rPr>
+        <w:t xml:space="preserve"> </w:t>
+      </w:r>
+      <w:proofErr w:type="spellStart"/>
+      <w:r>
+        <w:rPr>
+          <w:rFonts w:cstheme="minorHAnsi"/>
+        </w:rPr>
+        <w:t>detaliilor</w:t>
+      </w:r>
+      <w:proofErr w:type="spellEnd"/>
+      <w:r>
+        <w:rPr>
+          <w:rFonts w:cstheme="minorHAnsi"/>
+        </w:rPr>
+        <w:t xml:space="preserve"> </w:t>
+      </w:r>
+      <w:proofErr w:type="spellStart"/>
+      <w:r>
+        <w:rPr>
+          <w:rFonts w:cstheme="minorHAnsi"/>
+        </w:rPr>
+        <w:t>unui</w:t>
+      </w:r>
+      <w:proofErr w:type="spellEnd"/>
+      <w:r>
+        <w:rPr>
+          <w:rFonts w:cstheme="minorHAnsi"/>
+        </w:rPr>
+        <w:t xml:space="preserve"> task.</w:t>
+      </w:r>
+      <w:r>
+        <w:rPr>
+          <w:rFonts w:cstheme="minorHAnsi"/>
+        </w:rPr>
+        <w:t xml:space="preserve"> </w:t>
       </w:r>
     </w:p>
     <w:p>
@@ -585,11 +1297,80 @@
         </w:rPr>
         <w:t xml:space="preserve"> </w:t>
       </w:r>
-      <w:r>
-        <w:rPr>
-          <w:rFonts w:cstheme="minorHAnsi"/>
-        </w:rPr>
-        <w:t>Stergerea unui task.</w:t>
+      <w:proofErr w:type="spellStart"/>
+      <w:r>
+        <w:rPr>
+          <w:rFonts w:cstheme="minorHAnsi"/>
+        </w:rPr>
+        <w:t>Stergerea</w:t>
+      </w:r>
+      <w:proofErr w:type="spellEnd"/>
+      <w:r>
+        <w:rPr>
+          <w:rFonts w:cstheme="minorHAnsi"/>
+        </w:rPr>
+        <w:t xml:space="preserve"> </w:t>
+      </w:r>
+      <w:proofErr w:type="spellStart"/>
+      <w:r>
+        <w:rPr>
+          <w:rFonts w:cstheme="minorHAnsi"/>
+        </w:rPr>
+        <w:t>unui</w:t>
+      </w:r>
+      <w:proofErr w:type="spellEnd"/>
+      <w:r>
+        <w:rPr>
+          <w:rFonts w:cstheme="minorHAnsi"/>
+        </w:rPr>
+        <w:t xml:space="preserve"> task.</w:t>
+      </w:r>
+    </w:p>
+    <w:p>
+      <w:pPr>
+        <w:widowControl w:val="0"/>
+        <w:tabs>
+          <w:tab w:val="left" w:pos="284"/>
+        </w:tabs>
+        <w:autoSpaceDE w:val="0"/>
+        <w:autoSpaceDN w:val="0"/>
+        <w:adjustRightInd w:val="0"/>
+        <w:spacing w:after="0" w:line="240" w:lineRule="auto"/>
+        <w:ind w:left="567" w:right="75"/>
+        <w:jc w:val="both"/>
+        <w:rPr>
+          <w:rFonts w:cstheme="minorHAnsi"/>
+        </w:rPr>
+      </w:pPr>
+    </w:p>
+    <w:p>
+      <w:pPr>
+        <w:widowControl w:val="0"/>
+        <w:tabs>
+          <w:tab w:val="left" w:pos="284"/>
+        </w:tabs>
+        <w:autoSpaceDE w:val="0"/>
+        <w:autoSpaceDN w:val="0"/>
+        <w:adjustRightInd w:val="0"/>
+        <w:spacing w:after="0" w:line="240" w:lineRule="auto"/>
+        <w:ind w:left="567" w:right="75"/>
+        <w:jc w:val="both"/>
+        <w:rPr>
+          <w:rFonts w:cstheme="minorHAnsi"/>
+        </w:rPr>
+      </w:pPr>
+      <w:r>
+        <w:rPr>
+          <w:rFonts w:cstheme="minorHAnsi"/>
+          <w:b/>
+        </w:rPr>
+        <w:t>F06.</w:t>
+      </w:r>
+      <w:r>
+        <w:rPr>
+          <w:rFonts w:cstheme="minorHAnsi"/>
+        </w:rPr>
+        <w:t xml:space="preserve"> Marcare task ca active/inactive.</w:t>
       </w:r>
     </w:p>
     <w:sectPr>
@@ -799,21 +1580,23 @@
       </w:rPr>
       <w:tab/>
     </w:r>
+    <w:proofErr w:type="spellStart"/>
     <w:r>
       <w:rPr>
         <w:rFonts w:cstheme="minorHAnsi"/>
         <w:sz w:val="24"/>
         <w:szCs w:val="24"/>
       </w:rPr>
-      <w:t xml:space="preserve">Informatică </w:t>
+      <w:t>Informatică</w:t>
     </w:r>
+    <w:proofErr w:type="spellEnd"/>
     <w:r>
       <w:rPr>
         <w:rFonts w:cstheme="minorHAnsi"/>
         <w:sz w:val="24"/>
         <w:szCs w:val="24"/>
       </w:rPr>
-      <w:t xml:space="preserve">– </w:t>
+      <w:t xml:space="preserve"> </w:t>
     </w:r>
     <w:r>
       <w:rPr>
@@ -821,7 +1604,25 @@
         <w:sz w:val="24"/>
         <w:szCs w:val="24"/>
       </w:rPr>
-      <w:t>Română, 20</w:t>
+      <w:t xml:space="preserve">– </w:t>
+    </w:r>
+    <w:proofErr w:type="spellStart"/>
+    <w:r>
+      <w:rPr>
+        <w:rFonts w:cstheme="minorHAnsi"/>
+        <w:sz w:val="24"/>
+        <w:szCs w:val="24"/>
+      </w:rPr>
+      <w:t>Română</w:t>
+    </w:r>
+    <w:proofErr w:type="spellEnd"/>
+    <w:r>
+      <w:rPr>
+        <w:rFonts w:cstheme="minorHAnsi"/>
+        <w:sz w:val="24"/>
+        <w:szCs w:val="24"/>
+      </w:rPr>
+      <w:t>, 20</w:t>
     </w:r>
     <w:r>
       <w:rPr>

</xml_diff>